<commit_message>
[Feature] - LagrangePolynomial Class
</commit_message>
<xml_diff>
--- a/Neural Network.docx
+++ b/Neural Network.docx
@@ -16,18 +16,8 @@
           <w:b/>
           <w:bCs/>
         </w:rPr>
-        <w:t xml:space="preserve">Neural Network in C# using back </w:t>
-      </w:r>
-      <w:proofErr w:type="gramStart"/>
-      <w:r>
-        <w:rPr>
-          <w:rFonts w:ascii="Open Sans Medium" w:hAnsi="Open Sans Medium" w:cs="Open Sans Medium"/>
-          <w:b/>
-          <w:bCs/>
-        </w:rPr>
-        <w:t>propagation</w:t>
-      </w:r>
-      <w:proofErr w:type="gramEnd"/>
+        <w:t>Neural Network in C# using back propagation</w:t>
+      </w:r>
     </w:p>
     <w:p>
       <w:pPr>
@@ -94,35 +84,7 @@
         <w:rPr>
           <w:rFonts w:ascii="Open Sans Medium" w:hAnsi="Open Sans Medium" w:cs="Open Sans Medium"/>
         </w:rPr>
-        <w:t xml:space="preserve"> a matrix to store neurons (called </w:t>
-      </w:r>
-      <w:proofErr w:type="spellStart"/>
-      <w:r>
-        <w:rPr>
-          <w:rFonts w:ascii="Open Sans Medium" w:hAnsi="Open Sans Medium" w:cs="Open Sans Medium"/>
-        </w:rPr>
-        <w:t>INeuron</w:t>
-      </w:r>
-      <w:proofErr w:type="spellEnd"/>
-      <w:r>
-        <w:rPr>
-          <w:rFonts w:ascii="Open Sans Medium" w:hAnsi="Open Sans Medium" w:cs="Open Sans Medium"/>
-        </w:rPr>
-        <w:t xml:space="preserve">), and another structure called </w:t>
-      </w:r>
-      <w:proofErr w:type="spellStart"/>
-      <w:r>
-        <w:rPr>
-          <w:rFonts w:ascii="Open Sans Medium" w:hAnsi="Open Sans Medium" w:cs="Open Sans Medium"/>
-        </w:rPr>
-        <w:t>NeuriteTensor</w:t>
-      </w:r>
-      <w:proofErr w:type="spellEnd"/>
-      <w:r>
-        <w:rPr>
-          <w:rFonts w:ascii="Open Sans Medium" w:hAnsi="Open Sans Medium" w:cs="Open Sans Medium"/>
-        </w:rPr>
-        <w:t xml:space="preserve"> to manage connections between these neurons across different layers. You can easily set the number of inputs, outputs, hidden layers, and their width, and it even includes gradient clipping to keep training stable.</w:t>
+        <w:t xml:space="preserve"> a matrix to store neurons (called INeuron), and another structure called NeuriteTensor to manage connections between these neurons across different layers. You can easily set the number of inputs, outputs, hidden layers, and their width, and it even includes gradient clipping to keep training stable.</w:t>
       </w:r>
     </w:p>
     <w:p>
@@ -135,35 +97,7 @@
         <w:rPr>
           <w:rFonts w:ascii="Open Sans Medium" w:hAnsi="Open Sans Medium" w:cs="Open Sans Medium"/>
         </w:rPr>
-        <w:t xml:space="preserve">For performance, it uses a </w:t>
-      </w:r>
-      <w:proofErr w:type="spellStart"/>
-      <w:r>
-        <w:rPr>
-          <w:rFonts w:ascii="Open Sans Medium" w:hAnsi="Open Sans Medium" w:cs="Open Sans Medium"/>
-        </w:rPr>
-        <w:t>TaskManager</w:t>
-      </w:r>
-      <w:proofErr w:type="spellEnd"/>
-      <w:r>
-        <w:rPr>
-          <w:rFonts w:ascii="Open Sans Medium" w:hAnsi="Open Sans Medium" w:cs="Open Sans Medium"/>
-        </w:rPr>
-        <w:t xml:space="preserve"> with </w:t>
-      </w:r>
-      <w:proofErr w:type="spellStart"/>
-      <w:r>
-        <w:rPr>
-          <w:rFonts w:ascii="Open Sans Medium" w:hAnsi="Open Sans Medium" w:cs="Open Sans Medium"/>
-        </w:rPr>
-        <w:t>TaskContainer</w:t>
-      </w:r>
-      <w:proofErr w:type="spellEnd"/>
-      <w:r>
-        <w:rPr>
-          <w:rFonts w:ascii="Open Sans Medium" w:hAnsi="Open Sans Medium" w:cs="Open Sans Medium"/>
-        </w:rPr>
-        <w:t xml:space="preserve"> objects to handle various tasks asynchronously, which makes everything run smoother and faster. During initialization, it sets up all the neurons and layers, and loads GPU kernels for efficient calculations. When training, it uses forward propagation to compute activations and backpropagation to update weights and biases. It supports Mean Squared Error (MSE) for loss calculation, and trains over multiple epochs to minimize this loss. Plus, it’s designed to be extensible, so you can easily add or modify network components, layers, and functions.</w:t>
+        <w:t>For performance, it uses a TaskManager with TaskContainer objects to handle various tasks asynchronously, which makes everything run smoother and faster. During initialization, it sets up all the neurons and layers, and loads GPU kernels for efficient calculations. When training, it uses forward propagation to compute activations and backpropagation to update weights and biases. It supports Mean Squared Error (MSE) for loss calculation, and trains over multiple epochs to minimize this loss. Plus, it’s designed to be extensible, so you can easily add or modify network components, layers, and functions.</w:t>
       </w:r>
     </w:p>
     <w:p>
@@ -432,6 +366,12 @@
                   </m:ctrlPr>
                 </m:sSubSupPr>
                 <m:e>
+                  <m:r>
+                    <w:rPr>
+                      <w:rFonts w:ascii="Cambria Math" w:hAnsi="Cambria Math" w:cs="Open Sans Medium"/>
+                    </w:rPr>
+                    <m:t>(</m:t>
+                  </m:r>
                   <m:r>
                     <w:rPr>
                       <w:rFonts w:ascii="Cambria Math" w:hAnsi="Cambria Math" w:cs="Open Sans Medium"/>
@@ -547,6 +487,12 @@
               </m:r>
             </m:sup>
           </m:sSubSup>
+          <m:r>
+            <w:rPr>
+              <w:rFonts w:ascii="Cambria Math" w:hAnsi="Cambria Math" w:cs="Open Sans Medium"/>
+            </w:rPr>
+            <m:t>)</m:t>
+          </m:r>
         </m:oMath>
       </m:oMathPara>
     </w:p>
@@ -603,25 +549,7 @@
             <w:rPr>
               <w:rFonts w:ascii="Cambria Math" w:hAnsi="Cambria Math" w:cs="Open Sans Medium"/>
             </w:rPr>
-            <m:t>=</m:t>
-          </m:r>
-          <m:r>
-            <w:rPr>
-              <w:rFonts w:ascii="Cambria Math" w:hAnsi="Cambria Math" w:cs="Open Sans Medium"/>
-            </w:rPr>
-            <m:t xml:space="preserve"> </m:t>
-          </m:r>
-          <m:r>
-            <w:rPr>
-              <w:rFonts w:ascii="Cambria Math" w:hAnsi="Cambria Math" w:cs="Open Sans Medium"/>
-            </w:rPr>
-            <m:t>σ</m:t>
-          </m:r>
-          <m:r>
-            <w:rPr>
-              <w:rFonts w:ascii="Cambria Math" w:hAnsi="Cambria Math" w:cs="Open Sans Medium"/>
-            </w:rPr>
-            <m:t>(</m:t>
+            <m:t>= σ(</m:t>
           </m:r>
           <m:sSubSup>
             <m:sSubSupPr>
@@ -817,13 +745,7 @@
           <w:rPr>
             <w:rFonts w:ascii="Cambria Math" w:hAnsi="Cambria Math" w:cs="Open Sans Medium"/>
           </w:rPr>
-          <m:t>l-</m:t>
-        </m:r>
-        <m:r>
-          <w:rPr>
-            <w:rFonts w:ascii="Cambria Math" w:hAnsi="Cambria Math" w:cs="Open Sans Medium"/>
-          </w:rPr>
-          <m:t>1</m:t>
+          <m:t>l-1</m:t>
         </m:r>
       </m:oMath>
       <w:r>
@@ -941,13 +863,7 @@
           <w:rPr>
             <w:rFonts w:ascii="Cambria Math" w:hAnsi="Cambria Math" w:cs="Open Sans Medium"/>
           </w:rPr>
-          <m:t>l-1</m:t>
-        </m:r>
-        <m:r>
-          <w:rPr>
-            <w:rFonts w:ascii="Cambria Math" w:hAnsi="Cambria Math" w:cs="Open Sans Medium"/>
-          </w:rPr>
-          <m:t>.</m:t>
+          <m:t>l-1.</m:t>
         </m:r>
       </m:oMath>
     </w:p>
@@ -1052,13 +968,7 @@
           <w:rPr>
             <w:rFonts w:ascii="Cambria Math" w:hAnsi="Cambria Math" w:cs="Open Sans Medium"/>
           </w:rPr>
-          <m:t>σ</m:t>
-        </m:r>
-        <m:r>
-          <w:rPr>
-            <w:rFonts w:ascii="Cambria Math" w:hAnsi="Cambria Math" w:cs="Open Sans Medium"/>
-          </w:rPr>
-          <m:t xml:space="preserve"> </m:t>
+          <m:t xml:space="preserve">σ </m:t>
         </m:r>
       </m:oMath>
       <w:r>
@@ -1304,13 +1214,7 @@
           <w:rPr>
             <w:rFonts w:ascii="Cambria Math" w:hAnsi="Cambria Math" w:cs="Open Sans Medium"/>
           </w:rPr>
-          <m:t>k</m:t>
-        </m:r>
-        <m:r>
-          <w:rPr>
-            <w:rFonts w:ascii="Cambria Math" w:hAnsi="Cambria Math" w:cs="Open Sans Medium"/>
-          </w:rPr>
-          <m:t>​</m:t>
+          <m:t>k​</m:t>
         </m:r>
       </m:oMath>
       <w:r>
@@ -1606,25 +1510,7 @@
             <w:rPr>
               <w:rFonts w:ascii="Cambria Math" w:hAnsi="Cambria Math" w:cs="Open Sans Medium"/>
             </w:rPr>
-            <m:t>k</m:t>
-          </m:r>
-          <m:r>
-            <w:rPr>
-              <w:rFonts w:ascii="Cambria Math" w:hAnsi="Cambria Math" w:cs="Open Sans Medium"/>
-            </w:rPr>
-            <m:t>-</m:t>
-          </m:r>
-          <m:r>
-            <w:rPr>
-              <w:rFonts w:ascii="Cambria Math" w:hAnsi="Cambria Math" w:cs="Open Sans Medium"/>
-            </w:rPr>
-            <m:t>yk</m:t>
-          </m:r>
-          <m:r>
-            <w:rPr>
-              <w:rFonts w:ascii="Cambria Math" w:hAnsi="Cambria Math" w:cs="Open Sans Medium"/>
-            </w:rPr>
-            <m:t>​</m:t>
+            <m:t>k-yk​</m:t>
           </m:r>
         </m:oMath>
       </m:oMathPara>
@@ -1867,13 +1753,7 @@
             <w:rPr>
               <w:rFonts w:ascii="Cambria Math" w:hAnsi="Cambria Math" w:cs="Open Sans Medium"/>
             </w:rPr>
-            <m:t>​​</m:t>
-          </m:r>
-          <m:r>
-            <w:rPr>
-              <w:rFonts w:ascii="Cambria Math" w:hAnsi="Cambria Math" w:cs="Open Sans Medium"/>
-            </w:rPr>
-            <m:t>*</m:t>
+            <m:t>​​*</m:t>
           </m:r>
           <m:f>
             <m:fPr>
@@ -2061,13 +1941,7 @@
                     <w:rPr>
                       <w:rFonts w:ascii="Cambria Math" w:hAnsi="Cambria Math" w:cs="Open Sans Medium"/>
                     </w:rPr>
-                    <m:t>i</m:t>
-                  </m:r>
-                  <m:r>
-                    <w:rPr>
-                      <w:rFonts w:ascii="Cambria Math" w:hAnsi="Cambria Math" w:cs="Open Sans Medium"/>
-                    </w:rPr>
-                    <m:t>j</m:t>
+                    <m:t>ij</m:t>
                   </m:r>
                 </m:sub>
                 <m:sup>
@@ -2339,25 +2213,7 @@
           <w:rPr>
             <w:rFonts w:ascii="Cambria Math" w:hAnsi="Cambria Math" w:cs="Open Sans Medium"/>
           </w:rPr>
-          <m:t>=</m:t>
-        </m:r>
-        <m:r>
-          <w:rPr>
-            <w:rFonts w:ascii="Cambria Math" w:hAnsi="Cambria Math" w:cs="Open Sans Medium"/>
-          </w:rPr>
-          <m:t>σ</m:t>
-        </m:r>
-        <m:r>
-          <w:rPr>
-            <w:rFonts w:ascii="Cambria Math" w:hAnsi="Cambria Math" w:cs="Open Sans Medium"/>
-          </w:rPr>
-          <m:t>'</m:t>
-        </m:r>
-        <m:r>
-          <w:rPr>
-            <w:rFonts w:ascii="Cambria Math" w:hAnsi="Cambria Math" w:cs="Open Sans Medium"/>
-          </w:rPr>
-          <m:t>(</m:t>
+          <m:t>=σ'(</m:t>
         </m:r>
         <m:sSubSup>
           <m:sSubSupPr>
@@ -2531,13 +2387,7 @@
           <w:rPr>
             <w:rFonts w:ascii="Cambria Math" w:hAnsi="Cambria Math" w:cs="Open Sans Medium"/>
           </w:rPr>
-          <m:t xml:space="preserve">is </m:t>
-        </m:r>
-        <m:r>
-          <w:rPr>
-            <w:rFonts w:ascii="Cambria Math" w:hAnsi="Cambria Math" w:cs="Open Sans Medium"/>
-          </w:rPr>
-          <m:t>σ'(z)=σ(z)(1-σ(z))</m:t>
+          <m:t>is σ'(z)=σ(z)(1-σ(z))</m:t>
         </m:r>
       </m:oMath>
     </w:p>
@@ -2558,7 +2408,6 @@
         </w:rPr>
         <w:t xml:space="preserve">In this project we use </w:t>
       </w:r>
-      <w:proofErr w:type="spellStart"/>
       <w:r>
         <w:rPr>
           <w:rFonts w:ascii="Open Sans Medium" w:eastAsiaTheme="minorEastAsia" w:hAnsi="Open Sans Medium" w:cs="Open Sans Medium"/>
@@ -2566,7 +2415,6 @@
         </w:rPr>
         <w:t>LeakyReLU</w:t>
       </w:r>
-      <w:proofErr w:type="spellEnd"/>
       <w:r>
         <w:rPr>
           <w:rFonts w:ascii="Open Sans Medium" w:eastAsiaTheme="minorEastAsia" w:hAnsi="Open Sans Medium" w:cs="Open Sans Medium"/>
@@ -2660,13 +2508,7 @@
           <w:rPr>
             <w:rFonts w:ascii="Cambria Math" w:eastAsiaTheme="minorEastAsia" w:hAnsi="Cambria Math" w:cs="Open Sans Medium"/>
           </w:rPr>
-          <m:t>f</m:t>
-        </m:r>
-        <m:r>
-          <w:rPr>
-            <w:rFonts w:ascii="Cambria Math" w:eastAsiaTheme="minorEastAsia" w:hAnsi="Cambria Math" w:cs="Open Sans Medium"/>
-          </w:rPr>
-          <m:t>'</m:t>
+          <m:t>f'</m:t>
         </m:r>
         <m:d>
           <m:dPr>
@@ -2721,13 +2563,7 @@
                   <w:rPr>
                     <w:rFonts w:ascii="Cambria Math" w:eastAsiaTheme="minorEastAsia" w:hAnsi="Cambria Math" w:cs="Open Sans Medium"/>
                   </w:rPr>
-                  <m:t>1</m:t>
-                </m:r>
-                <m:r>
-                  <w:rPr>
-                    <w:rFonts w:ascii="Cambria Math" w:eastAsiaTheme="minorEastAsia" w:hAnsi="Cambria Math" w:cs="Open Sans Medium"/>
-                  </w:rPr>
-                  <m:t xml:space="preserve"> where x&gt;0</m:t>
+                  <m:t>1 where x&gt;0</m:t>
                 </m:r>
               </m:e>
               <m:e>
@@ -3219,19 +3055,7 @@
           <w:rPr>
             <w:rFonts w:ascii="Cambria Math" w:hAnsi="Cambria Math" w:cs="Open Sans Medium"/>
           </w:rPr>
-          <m:t>*</m:t>
-        </m:r>
-        <m:r>
-          <w:rPr>
-            <w:rFonts w:ascii="Cambria Math" w:hAnsi="Cambria Math" w:cs="Open Sans Medium"/>
-          </w:rPr>
-          <m:t>σ</m:t>
-        </m:r>
-        <m:r>
-          <w:rPr>
-            <w:rFonts w:ascii="Cambria Math" w:hAnsi="Cambria Math" w:cs="Open Sans Medium"/>
-          </w:rPr>
-          <m:t>'(</m:t>
+          <m:t>*σ'(</m:t>
         </m:r>
         <m:sSubSup>
           <m:sSubSupPr>
@@ -3544,13 +3368,7 @@
             <w:rPr>
               <w:rFonts w:ascii="Cambria Math" w:hAnsi="Cambria Math" w:cs="Open Sans Medium"/>
             </w:rPr>
-            <m:t>​-</m:t>
-          </m:r>
-          <m:r>
-            <w:rPr>
-              <w:rFonts w:ascii="Cambria Math" w:hAnsi="Cambria Math" w:cs="Open Sans Medium"/>
-            </w:rPr>
-            <m:t>η</m:t>
+            <m:t>​-η</m:t>
           </m:r>
           <m:sSubSup>
             <m:sSubSupPr>
@@ -3613,13 +3431,7 @@
           <w:rPr>
             <w:rFonts w:ascii="Cambria Math" w:hAnsi="Cambria Math" w:cs="Open Sans Medium"/>
           </w:rPr>
-          <m:t xml:space="preserve"> </m:t>
-        </m:r>
-        <m:r>
-          <w:rPr>
-            <w:rFonts w:ascii="Cambria Math" w:hAnsi="Cambria Math" w:cs="Open Sans Medium"/>
-          </w:rPr>
-          <m:t>ηη</m:t>
+          <m:t xml:space="preserve"> ηη</m:t>
         </m:r>
       </m:oMath>
       <w:r>
@@ -4824,6 +4636,7 @@
   <w:style w:type="character" w:default="1" w:styleId="DefaultParagraphFont">
     <w:name w:val="Default Paragraph Font"/>
     <w:uiPriority w:val="1"/>
+    <w:semiHidden/>
     <w:unhideWhenUsed/>
   </w:style>
   <w:style w:type="table" w:default="1" w:styleId="TableNormal">

</xml_diff>